<commit_message>
Deploy preview for PR 37 🛫
</commit_message>
<xml_diff>
--- a/pr-preview/pr-37/UCD-SeRG-Lab-Manual.docx
+++ b/pr-preview/pr-37/UCD-SeRG-Lab-Manual.docx
@@ -40560,7 +40560,7 @@
     </w:p>
     <w:bookmarkEnd w:id="340"/>
     <w:bookmarkEnd w:id="341"/>
-    <w:bookmarkStart w:id="353" w:name="checklists"/>
+    <w:bookmarkStart w:id="354" w:name="checklists"/>
     <w:p>
       <w:pPr>
         <w:pStyle w:val="Heading1"/>
@@ -40778,7 +40778,7 @@
       </w:r>
     </w:p>
     <w:bookmarkEnd w:id="343"/>
-    <w:bookmarkStart w:id="344" w:name="code-checklist"/>
+    <w:bookmarkStart w:id="345" w:name="code-checklist"/>
     <w:p>
       <w:pPr>
         <w:pStyle w:val="Heading2"/>
@@ -40861,7 +40861,7 @@
       <w:r>
         <w:t xml:space="preserve"> </w:t>
       </w:r>
-      <w:hyperlink r:id="rId183">
+      <w:hyperlink r:id="rId344">
         <w:r>
           <w:rPr>
             <w:rStyle w:val="Hyperlink"/>
@@ -40885,8 +40885,8 @@
         <w:t xml:space="preserve">Are all warnings ignorable? Should any warnings be intentionally suppressed or addressed?</w:t>
       </w:r>
     </w:p>
-    <w:bookmarkEnd w:id="344"/>
-    <w:bookmarkStart w:id="348" w:name="manuscript-checklist"/>
+    <w:bookmarkEnd w:id="345"/>
+    <w:bookmarkStart w:id="349" w:name="manuscript-checklist"/>
     <w:p>
       <w:pPr>
         <w:pStyle w:val="Heading2"/>
@@ -40913,7 +40913,7 @@
         </w:rPr>
         <w:t xml:space="preserve"> </w:t>
       </w:r>
-      <w:hyperlink r:id="rId345">
+      <w:hyperlink r:id="rId346">
         <w:r>
           <w:rPr>
             <w:rStyle w:val="Hyperlink"/>
@@ -41208,7 +41208,7 @@
       <w:r>
         <w:t xml:space="preserve"> </w:t>
       </w:r>
-      <w:hyperlink r:id="rId346">
+      <w:hyperlink r:id="rId347">
         <w:r>
           <w:rPr>
             <w:rStyle w:val="Hyperlink"/>
@@ -41234,7 +41234,7 @@
       <w:r>
         <w:t xml:space="preserve"> </w:t>
       </w:r>
-      <w:hyperlink r:id="rId347">
+      <w:hyperlink r:id="rId348">
         <w:r>
           <w:rPr>
             <w:rStyle w:val="Hyperlink"/>
@@ -41249,8 +41249,8 @@
         <w:t xml:space="preserve">for author contributions?</w:t>
       </w:r>
     </w:p>
-    <w:bookmarkEnd w:id="348"/>
-    <w:bookmarkStart w:id="352" w:name="figure-checklist"/>
+    <w:bookmarkEnd w:id="349"/>
+    <w:bookmarkStart w:id="353" w:name="figure-checklist"/>
     <w:p>
       <w:pPr>
         <w:pStyle w:val="Heading2"/>
@@ -41317,20 +41317,6 @@
       </w:pPr>
       <w:r>
         <w:t xml:space="preserve">Are the colors used colorblind friendly? See a colorblind-friendly palette</w:t>
-      </w:r>
-      <w:r>
-        <w:t xml:space="preserve"> </w:t>
-      </w:r>
-      <w:hyperlink r:id="rId349">
-        <w:r>
-          <w:rPr>
-            <w:rStyle w:val="Hyperlink"/>
-          </w:rPr>
-          <w:t xml:space="preserve">here</w:t>
-        </w:r>
-      </w:hyperlink>
-      <w:r>
-        <w:t xml:space="preserve">, a neat palette generator with colorblind options</w:t>
       </w:r>
       <w:r>
         <w:t xml:space="preserve"> </w:t>
@@ -41344,7 +41330,7 @@
         </w:r>
       </w:hyperlink>
       <w:r>
-        <w:t xml:space="preserve">, and an article on why this matters</w:t>
+        <w:t xml:space="preserve">, a neat palette generator with colorblind options</w:t>
       </w:r>
       <w:r>
         <w:t xml:space="preserve"> </w:t>
@@ -41357,6 +41343,20 @@
           <w:t xml:space="preserve">here</w:t>
         </w:r>
       </w:hyperlink>
+      <w:r>
+        <w:t xml:space="preserve">, and an article on why this matters</w:t>
+      </w:r>
+      <w:r>
+        <w:t xml:space="preserve"> </w:t>
+      </w:r>
+      <w:hyperlink r:id="rId352">
+        <w:r>
+          <w:rPr>
+            <w:rStyle w:val="Hyperlink"/>
+          </w:rPr>
+          <w:t xml:space="preserve">here</w:t>
+        </w:r>
+      </w:hyperlink>
     </w:p>
     <w:p>
       <w:pPr>
@@ -41406,9 +41406,9 @@
         <w:t xml:space="preserve">Are 95% confidence intervals or other measures of precision shown, if applicable?</w:t>
       </w:r>
     </w:p>
-    <w:bookmarkEnd w:id="352"/>
     <w:bookmarkEnd w:id="353"/>
-    <w:bookmarkStart w:id="390" w:name="resources"/>
+    <w:bookmarkEnd w:id="354"/>
+    <w:bookmarkStart w:id="391" w:name="resources"/>
     <w:p>
       <w:pPr>
         <w:pStyle w:val="Heading1"/>
@@ -41427,7 +41427,7 @@
       <w:r>
         <w:t xml:space="preserve"> </w:t>
       </w:r>
-      <w:hyperlink r:id="rId354">
+      <w:hyperlink r:id="rId355">
         <w:r>
           <w:rPr>
             <w:rStyle w:val="Hyperlink"/>
@@ -41436,7 +41436,7 @@
         </w:r>
       </w:hyperlink>
     </w:p>
-    <w:bookmarkStart w:id="365" w:name="resources-for-r"/>
+    <w:bookmarkStart w:id="366" w:name="resources-for-r"/>
     <w:p>
       <w:pPr>
         <w:pStyle w:val="Heading2"/>
@@ -41445,7 +41445,7 @@
         <w:t xml:space="preserve">18.1 Resources for R</w:t>
       </w:r>
     </w:p>
-    <w:bookmarkStart w:id="356" w:name="books-and-comprehensive-guides"/>
+    <w:bookmarkStart w:id="357" w:name="books-and-comprehensive-guides"/>
     <w:p>
       <w:pPr>
         <w:pStyle w:val="Heading3"/>
@@ -41600,7 +41600,7 @@
           <w:numId w:val="1090"/>
         </w:numPr>
       </w:pPr>
-      <w:hyperlink r:id="rId355">
+      <w:hyperlink r:id="rId356">
         <w:r>
           <w:rPr>
             <w:rStyle w:val="Hyperlink"/>
@@ -41609,8 +41609,8 @@
         </w:r>
       </w:hyperlink>
     </w:p>
-    <w:bookmarkEnd w:id="356"/>
-    <w:bookmarkStart w:id="361" w:name="cheat-sheets"/>
+    <w:bookmarkEnd w:id="357"/>
+    <w:bookmarkStart w:id="362" w:name="cheat-sheets"/>
     <w:p>
       <w:pPr>
         <w:pStyle w:val="Heading3"/>
@@ -41627,7 +41627,7 @@
           <w:numId w:val="1091"/>
         </w:numPr>
       </w:pPr>
-      <w:hyperlink r:id="rId357">
+      <w:hyperlink r:id="rId358">
         <w:r>
           <w:rPr>
             <w:rStyle w:val="Hyperlink"/>
@@ -41644,7 +41644,7 @@
           <w:numId w:val="1091"/>
         </w:numPr>
       </w:pPr>
-      <w:hyperlink r:id="rId358">
+      <w:hyperlink r:id="rId359">
         <w:r>
           <w:rPr>
             <w:rStyle w:val="Hyperlink"/>
@@ -41661,7 +41661,7 @@
           <w:numId w:val="1091"/>
         </w:numPr>
       </w:pPr>
-      <w:hyperlink r:id="rId359">
+      <w:hyperlink r:id="rId360">
         <w:r>
           <w:rPr>
             <w:rStyle w:val="Hyperlink"/>
@@ -41678,7 +41678,7 @@
           <w:numId w:val="1091"/>
         </w:numPr>
       </w:pPr>
-      <w:hyperlink r:id="rId360">
+      <w:hyperlink r:id="rId361">
         <w:r>
           <w:rPr>
             <w:rStyle w:val="Hyperlink"/>
@@ -41687,8 +41687,8 @@
         </w:r>
       </w:hyperlink>
     </w:p>
-    <w:bookmarkEnd w:id="361"/>
-    <w:bookmarkStart w:id="363" w:name="style-and-best-practices"/>
+    <w:bookmarkEnd w:id="362"/>
+    <w:bookmarkStart w:id="364" w:name="style-and-best-practices"/>
     <w:p>
       <w:pPr>
         <w:pStyle w:val="Heading3"/>
@@ -41705,7 +41705,7 @@
           <w:numId w:val="1092"/>
         </w:numPr>
       </w:pPr>
-      <w:hyperlink r:id="rId362">
+      <w:hyperlink r:id="rId363">
         <w:r>
           <w:rPr>
             <w:rStyle w:val="Hyperlink"/>
@@ -41714,8 +41714,8 @@
         </w:r>
       </w:hyperlink>
     </w:p>
-    <w:bookmarkEnd w:id="363"/>
-    <w:bookmarkStart w:id="364" w:name="tidy-evaluation-resources"/>
+    <w:bookmarkEnd w:id="364"/>
+    <w:bookmarkStart w:id="365" w:name="tidy-evaluation-resources"/>
     <w:p>
       <w:pPr>
         <w:pStyle w:val="Heading3"/>
@@ -41839,9 +41839,9 @@
         <w:t xml:space="preserve">(package vignette)</w:t>
       </w:r>
     </w:p>
-    <w:bookmarkEnd w:id="364"/>
     <w:bookmarkEnd w:id="365"/>
-    <w:bookmarkStart w:id="368" w:name="resources-for-git-github"/>
+    <w:bookmarkEnd w:id="366"/>
+    <w:bookmarkStart w:id="369" w:name="resources-for-git-github"/>
     <w:p>
       <w:pPr>
         <w:pStyle w:val="Heading2"/>
@@ -41881,7 +41881,7 @@
           <w:numId w:val="1094"/>
         </w:numPr>
       </w:pPr>
-      <w:hyperlink r:id="rId366">
+      <w:hyperlink r:id="rId367">
         <w:r>
           <w:rPr>
             <w:rStyle w:val="Hyperlink"/>
@@ -41898,7 +41898,7 @@
           <w:numId w:val="1094"/>
         </w:numPr>
       </w:pPr>
-      <w:hyperlink r:id="rId367">
+      <w:hyperlink r:id="rId368">
         <w:r>
           <w:rPr>
             <w:rStyle w:val="Hyperlink"/>
@@ -41907,8 +41907,8 @@
         </w:r>
       </w:hyperlink>
     </w:p>
-    <w:bookmarkEnd w:id="368"/>
-    <w:bookmarkStart w:id="370" w:name="scientific-figures"/>
+    <w:bookmarkEnd w:id="369"/>
+    <w:bookmarkStart w:id="371" w:name="scientific-figures"/>
     <w:p>
       <w:pPr>
         <w:pStyle w:val="Heading2"/>
@@ -41925,7 +41925,7 @@
           <w:numId w:val="1095"/>
         </w:numPr>
       </w:pPr>
-      <w:hyperlink r:id="rId369">
+      <w:hyperlink r:id="rId370">
         <w:r>
           <w:rPr>
             <w:rStyle w:val="Hyperlink"/>
@@ -41934,8 +41934,8 @@
         </w:r>
       </w:hyperlink>
     </w:p>
-    <w:bookmarkEnd w:id="370"/>
-    <w:bookmarkStart w:id="375" w:name="writing"/>
+    <w:bookmarkEnd w:id="371"/>
+    <w:bookmarkStart w:id="376" w:name="writing"/>
     <w:p>
       <w:pPr>
         <w:pStyle w:val="Heading2"/>
@@ -41952,7 +41952,7 @@
           <w:numId w:val="1096"/>
         </w:numPr>
       </w:pPr>
-      <w:hyperlink r:id="rId371">
+      <w:hyperlink r:id="rId372">
         <w:r>
           <w:rPr>
             <w:rStyle w:val="Hyperlink"/>
@@ -41986,7 +41986,7 @@
           <w:numId w:val="1096"/>
         </w:numPr>
       </w:pPr>
-      <w:hyperlink r:id="rId372">
+      <w:hyperlink r:id="rId373">
         <w:r>
           <w:rPr>
             <w:rStyle w:val="Hyperlink"/>
@@ -42003,7 +42003,7 @@
           <w:numId w:val="1096"/>
         </w:numPr>
       </w:pPr>
-      <w:hyperlink r:id="rId373">
+      <w:hyperlink r:id="rId374">
         <w:r>
           <w:rPr>
             <w:rStyle w:val="Hyperlink"/>
@@ -42020,7 +42020,7 @@
           <w:numId w:val="1096"/>
         </w:numPr>
       </w:pPr>
-      <w:hyperlink r:id="rId374">
+      <w:hyperlink r:id="rId375">
         <w:r>
           <w:rPr>
             <w:rStyle w:val="Hyperlink"/>
@@ -42029,8 +42029,8 @@
         </w:r>
       </w:hyperlink>
     </w:p>
-    <w:bookmarkEnd w:id="375"/>
-    <w:bookmarkStart w:id="380" w:name="presentations"/>
+    <w:bookmarkEnd w:id="376"/>
+    <w:bookmarkStart w:id="381" w:name="presentations"/>
     <w:p>
       <w:pPr>
         <w:pStyle w:val="Heading2"/>
@@ -42047,7 +42047,7 @@
           <w:numId w:val="1097"/>
         </w:numPr>
       </w:pPr>
-      <w:hyperlink r:id="rId376">
+      <w:hyperlink r:id="rId377">
         <w:r>
           <w:rPr>
             <w:rStyle w:val="Hyperlink"/>
@@ -42064,7 +42064,7 @@
           <w:numId w:val="1097"/>
         </w:numPr>
       </w:pPr>
-      <w:hyperlink r:id="rId377">
+      <w:hyperlink r:id="rId378">
         <w:r>
           <w:rPr>
             <w:rStyle w:val="Hyperlink"/>
@@ -42081,7 +42081,7 @@
           <w:numId w:val="1097"/>
         </w:numPr>
       </w:pPr>
-      <w:hyperlink r:id="rId378">
+      <w:hyperlink r:id="rId379">
         <w:r>
           <w:rPr>
             <w:rStyle w:val="Hyperlink"/>
@@ -42098,7 +42098,7 @@
           <w:numId w:val="1097"/>
         </w:numPr>
       </w:pPr>
-      <w:hyperlink r:id="rId379">
+      <w:hyperlink r:id="rId380">
         <w:r>
           <w:rPr>
             <w:rStyle w:val="Hyperlink"/>
@@ -42107,8 +42107,8 @@
         </w:r>
       </w:hyperlink>
     </w:p>
-    <w:bookmarkEnd w:id="380"/>
-    <w:bookmarkStart w:id="382" w:name="professional-advice"/>
+    <w:bookmarkEnd w:id="381"/>
+    <w:bookmarkStart w:id="383" w:name="professional-advice"/>
     <w:p>
       <w:pPr>
         <w:pStyle w:val="Heading2"/>
@@ -42125,7 +42125,7 @@
           <w:numId w:val="1098"/>
         </w:numPr>
       </w:pPr>
-      <w:hyperlink r:id="rId381">
+      <w:hyperlink r:id="rId382">
         <w:r>
           <w:rPr>
             <w:rStyle w:val="Hyperlink"/>
@@ -42134,8 +42134,8 @@
         </w:r>
       </w:hyperlink>
     </w:p>
-    <w:bookmarkEnd w:id="382"/>
-    <w:bookmarkStart w:id="385" w:name="funding"/>
+    <w:bookmarkEnd w:id="383"/>
+    <w:bookmarkStart w:id="386" w:name="funding"/>
     <w:p>
       <w:pPr>
         <w:pStyle w:val="Heading2"/>
@@ -42152,7 +42152,7 @@
           <w:numId w:val="1099"/>
         </w:numPr>
       </w:pPr>
-      <w:hyperlink r:id="rId383">
+      <w:hyperlink r:id="rId384">
         <w:r>
           <w:rPr>
             <w:rStyle w:val="Hyperlink"/>
@@ -42169,7 +42169,7 @@
           <w:numId w:val="1099"/>
         </w:numPr>
       </w:pPr>
-      <w:hyperlink r:id="rId384">
+      <w:hyperlink r:id="rId385">
         <w:r>
           <w:rPr>
             <w:rStyle w:val="Hyperlink"/>
@@ -42178,8 +42178,8 @@
         </w:r>
       </w:hyperlink>
     </w:p>
-    <w:bookmarkEnd w:id="385"/>
-    <w:bookmarkStart w:id="389" w:name="ethics-and-global-health-research"/>
+    <w:bookmarkEnd w:id="386"/>
+    <w:bookmarkStart w:id="390" w:name="ethics-and-global-health-research"/>
     <w:p>
       <w:pPr>
         <w:pStyle w:val="Heading2"/>
@@ -42196,7 +42196,7 @@
           <w:numId w:val="1100"/>
         </w:numPr>
       </w:pPr>
-      <w:hyperlink r:id="rId386">
+      <w:hyperlink r:id="rId387">
         <w:r>
           <w:rPr>
             <w:rStyle w:val="Hyperlink"/>
@@ -42213,7 +42213,7 @@
           <w:numId w:val="1100"/>
         </w:numPr>
       </w:pPr>
-      <w:hyperlink r:id="rId387">
+      <w:hyperlink r:id="rId388">
         <w:r>
           <w:rPr>
             <w:rStyle w:val="Hyperlink"/>
@@ -42230,7 +42230,7 @@
           <w:numId w:val="1100"/>
         </w:numPr>
       </w:pPr>
-      <w:hyperlink r:id="rId388">
+      <w:hyperlink r:id="rId389">
         <w:r>
           <w:rPr>
             <w:rStyle w:val="Hyperlink"/>
@@ -42239,8 +42239,8 @@
         </w:r>
       </w:hyperlink>
     </w:p>
-    <w:bookmarkEnd w:id="389"/>
     <w:bookmarkEnd w:id="390"/>
+    <w:bookmarkEnd w:id="391"/>
     <w:sectPr>
       <w:footnotePr>
         <w:numRestart w:val="eachSect"/>

</xml_diff>